<commit_message>
modify some sentences and picture into Section-1 of Lecture-1 and Lecture-2
</commit_message>
<xml_diff>
--- a/Section-1/Lecture-1.docx
+++ b/Section-1/Lecture-1.docx
@@ -1,6 +1,6 @@
 
 <file path=word/document.xml><?xml version="1.0" encoding="utf-8"?>
-<w:document xmlns:wpc="http://schemas.microsoft.com/office/word/2010/wordprocessingCanvas" xmlns:cx="http://schemas.microsoft.com/office/drawing/2014/chartex" xmlns:mc="http://schemas.openxmlformats.org/markup-compatibility/2006" xmlns:o="urn:schemas-microsoft-com:office:office" xmlns:r="http://schemas.openxmlformats.org/officeDocument/2006/relationships" xmlns:m="http://schemas.openxmlformats.org/officeDocument/2006/math" xmlns:v="urn:schemas-microsoft-com:vml" xmlns:wp14="http://schemas.microsoft.com/office/word/2010/wordprocessingDrawing" xmlns:wp="http://schemas.openxmlformats.org/drawingml/2006/wordprocessingDrawing" xmlns:w10="urn:schemas-microsoft-com:office:word" xmlns:w="http://schemas.openxmlformats.org/wordprocessingml/2006/main" xmlns:w14="http://schemas.microsoft.com/office/word/2010/wordml" xmlns:w15="http://schemas.microsoft.com/office/word/2012/wordml" xmlns:w16se="http://schemas.microsoft.com/office/word/2015/wordml/symex" xmlns:wpg="http://schemas.microsoft.com/office/word/2010/wordprocessingGroup" xmlns:wpi="http://schemas.microsoft.com/office/word/2010/wordprocessingInk" xmlns:wne="http://schemas.microsoft.com/office/word/2006/wordml" xmlns:wps="http://schemas.microsoft.com/office/word/2010/wordprocessingShape" mc:Ignorable="w14 w15 w16se wp14">
+<w:document xmlns:wpc="http://schemas.microsoft.com/office/word/2010/wordprocessingCanvas" xmlns:mc="http://schemas.openxmlformats.org/markup-compatibility/2006" xmlns:o="urn:schemas-microsoft-com:office:office" xmlns:r="http://schemas.openxmlformats.org/officeDocument/2006/relationships" xmlns:m="http://schemas.openxmlformats.org/officeDocument/2006/math" xmlns:v="urn:schemas-microsoft-com:vml" xmlns:wp14="http://schemas.microsoft.com/office/word/2010/wordprocessingDrawing" xmlns:wp="http://schemas.openxmlformats.org/drawingml/2006/wordprocessingDrawing" xmlns:w10="urn:schemas-microsoft-com:office:word" xmlns:w="http://schemas.openxmlformats.org/wordprocessingml/2006/main" xmlns:w14="http://schemas.microsoft.com/office/word/2010/wordml" xmlns:w15="http://schemas.microsoft.com/office/word/2012/wordml" xmlns:wpg="http://schemas.microsoft.com/office/word/2010/wordprocessingGroup" xmlns:wpi="http://schemas.microsoft.com/office/word/2010/wordprocessingInk" xmlns:wne="http://schemas.microsoft.com/office/word/2006/wordml" xmlns:wps="http://schemas.microsoft.com/office/word/2010/wordprocessingShape" mc:Ignorable="w14 w15 wp14">
   <w:body>
     <w:p>
       <w:pPr>
@@ -20,7 +20,32 @@
           <w:szCs w:val="32"/>
           <w:lang w:val="az-Latn-AZ"/>
         </w:rPr>
-        <w:t>Sadə deyimlə desək, databaza dataların saxlandığı yerdir. Yer deyərkən burada abstract texnologiyadan söhbət gedir, hansıki databaza da bir növ desktope proqramdır və o yaradılıb ki, dataları özündə saxlıya bilsin.</w:t>
+        <w:t xml:space="preserve">Sadə deyimlə desək, </w:t>
+      </w:r>
+      <w:r>
+        <w:rPr>
+          <w:b/>
+          <w:sz w:val="32"/>
+          <w:szCs w:val="32"/>
+          <w:lang w:val="az-Latn-AZ"/>
+        </w:rPr>
+        <w:t>databaza</w:t>
+      </w:r>
+      <w:r>
+        <w:rPr>
+          <w:sz w:val="32"/>
+          <w:szCs w:val="32"/>
+          <w:lang w:val="az-Latn-AZ"/>
+        </w:rPr>
+        <w:t xml:space="preserve"> dataların saxlandığı yerdir. Yer deyərkən burada abstract texnologiyadan söhbət gedir, hansıki databaza da bir növ desktope proqramdır və o yaradılıb ki, dataları özündə saxlıya bilsin.</w:t>
+      </w:r>
+      <w:r>
+        <w:rPr>
+          <w:sz w:val="32"/>
+          <w:szCs w:val="32"/>
+          <w:lang w:val="az-Latn-AZ"/>
+        </w:rPr>
+        <w:t xml:space="preserve"> Həmçinin databazanın üstünlüyü ondan ibarətdir ki, kompüterivizi söndürdüyünüz halda datalar yenədə kompüterinizi yandırdığınız an qalıcı olacaqdır. </w:t>
       </w:r>
     </w:p>
     <w:p>
@@ -50,12 +75,96 @@
           <w:szCs w:val="32"/>
           <w:lang w:val="az-Latn-AZ"/>
         </w:rPr>
-        <w:t>Databazada datalar table-da saxlanılır. Table dediyimiz sütun və sətirlərdən ibarət olan bir data structure növüdür. Məsələn aşağıdakı şəkildə table-a aid bir nümunə göstərilmişdir.</w:t>
-      </w:r>
-    </w:p>
-    <w:p>
-      <w:pPr>
-        <w:pStyle w:val="ListParagraph"/>
+        <w:t xml:space="preserve">Databazada datalar </w:t>
+      </w:r>
+      <w:r>
+        <w:rPr>
+          <w:b/>
+          <w:sz w:val="32"/>
+          <w:szCs w:val="32"/>
+          <w:lang w:val="az-Latn-AZ"/>
+        </w:rPr>
+        <w:t>table</w:t>
+      </w:r>
+      <w:r>
+        <w:rPr>
+          <w:sz w:val="32"/>
+          <w:szCs w:val="32"/>
+          <w:lang w:val="az-Latn-AZ"/>
+        </w:rPr>
+        <w:t xml:space="preserve">-da saxlanılır. </w:t>
+      </w:r>
+      <w:r>
+        <w:rPr>
+          <w:b/>
+          <w:sz w:val="32"/>
+          <w:szCs w:val="32"/>
+          <w:lang w:val="az-Latn-AZ"/>
+        </w:rPr>
+        <w:t>Table</w:t>
+      </w:r>
+      <w:r>
+        <w:rPr>
+          <w:sz w:val="32"/>
+          <w:szCs w:val="32"/>
+          <w:lang w:val="az-Latn-AZ"/>
+        </w:rPr>
+        <w:t xml:space="preserve"> dediyimiz </w:t>
+      </w:r>
+      <w:r>
+        <w:rPr>
+          <w:b/>
+          <w:sz w:val="32"/>
+          <w:szCs w:val="32"/>
+          <w:lang w:val="az-Latn-AZ"/>
+        </w:rPr>
+        <w:t>sütun</w:t>
+      </w:r>
+      <w:r>
+        <w:rPr>
+          <w:sz w:val="32"/>
+          <w:szCs w:val="32"/>
+          <w:lang w:val="az-Latn-AZ"/>
+        </w:rPr>
+        <w:t xml:space="preserve"> və </w:t>
+      </w:r>
+      <w:r>
+        <w:rPr>
+          <w:b/>
+          <w:sz w:val="32"/>
+          <w:szCs w:val="32"/>
+          <w:lang w:val="az-Latn-AZ"/>
+        </w:rPr>
+        <w:t>sətirlərdən</w:t>
+      </w:r>
+      <w:r>
+        <w:rPr>
+          <w:sz w:val="32"/>
+          <w:szCs w:val="32"/>
+          <w:lang w:val="az-Latn-AZ"/>
+        </w:rPr>
+        <w:t xml:space="preserve"> ibarət olan bir data structure növüdür. Məsələn aşağıdakı şəkildə </w:t>
+      </w:r>
+      <w:r>
+        <w:rPr>
+          <w:b/>
+          <w:sz w:val="32"/>
+          <w:szCs w:val="32"/>
+          <w:lang w:val="az-Latn-AZ"/>
+        </w:rPr>
+        <w:t>table</w:t>
+      </w:r>
+      <w:r>
+        <w:rPr>
+          <w:sz w:val="32"/>
+          <w:szCs w:val="32"/>
+          <w:lang w:val="az-Latn-AZ"/>
+        </w:rPr>
+        <w:t>-a aid bir nümunə göstərilmişdir.</w:t>
+      </w:r>
+    </w:p>
+    <w:p>
+      <w:pPr>
         <w:rPr>
           <w:sz w:val="32"/>
           <w:szCs w:val="32"/>
@@ -68,18 +177,18 @@
           <w:szCs w:val="32"/>
         </w:rPr>
         <w:drawing>
-          <wp:anchor distT="0" distB="0" distL="114300" distR="114300" simplePos="0" relativeHeight="251658240" behindDoc="0" locked="0" layoutInCell="1" allowOverlap="1" wp14:anchorId="50CCE400" wp14:editId="5F53A765">
+          <wp:anchor distT="0" distB="0" distL="114300" distR="114300" simplePos="0" relativeHeight="251658240" behindDoc="0" locked="0" layoutInCell="1" allowOverlap="1">
             <wp:simplePos x="0" y="0"/>
-            <wp:positionH relativeFrom="column">
-              <wp:posOffset>1504950</wp:posOffset>
+            <wp:positionH relativeFrom="margin">
+              <wp:align>center</wp:align>
             </wp:positionH>
             <wp:positionV relativeFrom="paragraph">
-              <wp:posOffset>30480</wp:posOffset>
+              <wp:posOffset>-635</wp:posOffset>
             </wp:positionV>
             <wp:extent cx="3429000" cy="2286000"/>
             <wp:effectExtent l="0" t="0" r="0" b="0"/>
             <wp:wrapSquare wrapText="bothSides"/>
-            <wp:docPr id="1" name="Picture 1"/>
+            <wp:docPr id="2" name="Picture 2"/>
             <wp:cNvGraphicFramePr>
               <a:graphicFrameLocks xmlns:a="http://schemas.openxmlformats.org/drawingml/2006/main" noChangeAspect="1"/>
             </wp:cNvGraphicFramePr>
@@ -87,7 +196,7 @@
               <a:graphicData uri="http://schemas.openxmlformats.org/drawingml/2006/picture">
                 <pic:pic xmlns:pic="http://schemas.openxmlformats.org/drawingml/2006/picture">
                   <pic:nvPicPr>
-                    <pic:cNvPr id="1" name="1.jpg"/>
+                    <pic:cNvPr id="2" name="2.jpg"/>
                     <pic:cNvPicPr/>
                   </pic:nvPicPr>
                   <pic:blipFill>
@@ -117,7 +226,66 @@
           </wp:anchor>
         </w:drawing>
       </w:r>
-      <w:proofErr w:type="spellStart"/>
+    </w:p>
+    <w:p>
+      <w:pPr>
+        <w:rPr>
+          <w:sz w:val="32"/>
+          <w:szCs w:val="32"/>
+        </w:rPr>
+      </w:pPr>
+    </w:p>
+    <w:p>
+      <w:pPr>
+        <w:rPr>
+          <w:sz w:val="32"/>
+          <w:szCs w:val="32"/>
+        </w:rPr>
+      </w:pPr>
+    </w:p>
+    <w:p>
+      <w:pPr>
+        <w:rPr>
+          <w:sz w:val="32"/>
+          <w:szCs w:val="32"/>
+        </w:rPr>
+      </w:pPr>
+    </w:p>
+    <w:p>
+      <w:pPr>
+        <w:rPr>
+          <w:sz w:val="32"/>
+          <w:szCs w:val="32"/>
+        </w:rPr>
+      </w:pPr>
+    </w:p>
+    <w:p>
+      <w:pPr>
+        <w:pStyle w:val="ListParagraph"/>
+        <w:rPr>
+          <w:sz w:val="32"/>
+          <w:szCs w:val="32"/>
+        </w:rPr>
+      </w:pPr>
+    </w:p>
+    <w:p>
+      <w:pPr>
+        <w:rPr>
+          <w:sz w:val="32"/>
+          <w:szCs w:val="32"/>
+        </w:rPr>
+      </w:pPr>
+    </w:p>
+    <w:p>
+      <w:pPr>
+        <w:pStyle w:val="ListParagraph"/>
+        <w:rPr>
+          <w:sz w:val="32"/>
+          <w:szCs w:val="32"/>
+        </w:rPr>
+      </w:pPr>
+      <w:proofErr w:type="spellStart"/>
+      <w:proofErr w:type="gramStart"/>
       <w:r>
         <w:rPr>
           <w:sz w:val="32"/>
@@ -126,6 +294,7 @@
         <w:t>gördüyümüz</w:t>
       </w:r>
       <w:proofErr w:type="spellEnd"/>
+      <w:proofErr w:type="gramEnd"/>
       <w:r>
         <w:rPr>
           <w:sz w:val="32"/>
@@ -195,7 +364,22 @@
           <w:sz w:val="32"/>
           <w:szCs w:val="32"/>
         </w:rPr>
-        <w:t xml:space="preserve"> table </w:t>
+        <w:t xml:space="preserve"> </w:t>
+      </w:r>
+      <w:r>
+        <w:rPr>
+          <w:b/>
+          <w:sz w:val="32"/>
+          <w:szCs w:val="32"/>
+        </w:rPr>
+        <w:t>table</w:t>
+      </w:r>
+      <w:r>
+        <w:rPr>
+          <w:sz w:val="32"/>
+          <w:szCs w:val="32"/>
+        </w:rPr>
+        <w:t xml:space="preserve"> </w:t>
       </w:r>
       <w:proofErr w:type="spellStart"/>
       <w:r>
@@ -211,11 +395,20 @@
           <w:sz w:val="32"/>
           <w:szCs w:val="32"/>
         </w:rPr>
-        <w:t xml:space="preserve"> 5 </w:t>
-      </w:r>
-      <w:proofErr w:type="spellStart"/>
-      <w:r>
-        <w:rPr>
+        <w:t xml:space="preserve"> </w:t>
+      </w:r>
+      <w:r>
+        <w:rPr>
+          <w:b/>
+          <w:sz w:val="32"/>
+          <w:szCs w:val="32"/>
+        </w:rPr>
+        <w:t xml:space="preserve">5 </w:t>
+      </w:r>
+      <w:proofErr w:type="spellStart"/>
+      <w:r>
+        <w:rPr>
+          <w:b/>
           <w:sz w:val="32"/>
           <w:szCs w:val="32"/>
         </w:rPr>
@@ -243,11 +436,20 @@
           <w:sz w:val="32"/>
           <w:szCs w:val="32"/>
         </w:rPr>
-        <w:t xml:space="preserve"> 5 </w:t>
-      </w:r>
-      <w:proofErr w:type="spellStart"/>
-      <w:r>
-        <w:rPr>
+        <w:t xml:space="preserve"> </w:t>
+      </w:r>
+      <w:r>
+        <w:rPr>
+          <w:b/>
+          <w:sz w:val="32"/>
+          <w:szCs w:val="32"/>
+        </w:rPr>
+        <w:t xml:space="preserve">5 </w:t>
+      </w:r>
+      <w:proofErr w:type="spellStart"/>
+      <w:r>
+        <w:rPr>
+          <w:b/>
           <w:sz w:val="32"/>
           <w:szCs w:val="32"/>
         </w:rPr>
@@ -323,7 +525,22 @@
           <w:sz w:val="32"/>
           <w:szCs w:val="32"/>
         </w:rPr>
-        <w:t xml:space="preserve"> table </w:t>
+        <w:t xml:space="preserve"> </w:t>
+      </w:r>
+      <w:r>
+        <w:rPr>
+          <w:b/>
+          <w:sz w:val="32"/>
+          <w:szCs w:val="32"/>
+        </w:rPr>
+        <w:t>table</w:t>
+      </w:r>
+      <w:r>
+        <w:rPr>
+          <w:sz w:val="32"/>
+          <w:szCs w:val="32"/>
+        </w:rPr>
+        <w:t xml:space="preserve"> </w:t>
       </w:r>
       <w:proofErr w:type="spellStart"/>
       <w:r>
@@ -344,6 +561,7 @@
       <w:proofErr w:type="spellStart"/>
       <w:r>
         <w:rPr>
+          <w:b/>
           <w:sz w:val="32"/>
           <w:szCs w:val="32"/>
         </w:rPr>
@@ -456,6 +674,7 @@
       <w:proofErr w:type="spellStart"/>
       <w:r>
         <w:rPr>
+          <w:b/>
           <w:sz w:val="32"/>
           <w:szCs w:val="32"/>
         </w:rPr>
@@ -548,6 +767,306 @@
           <w:szCs w:val="32"/>
         </w:rPr>
         <w:t>.</w:t>
+      </w:r>
+    </w:p>
+    <w:p>
+      <w:pPr>
+        <w:pStyle w:val="ListParagraph"/>
+        <w:rPr>
+          <w:sz w:val="32"/>
+          <w:szCs w:val="32"/>
+        </w:rPr>
+      </w:pPr>
+    </w:p>
+    <w:p>
+      <w:pPr>
+        <w:pStyle w:val="ListParagraph"/>
+        <w:numPr>
+          <w:ilvl w:val="0"/>
+          <w:numId w:val="5"/>
+        </w:numPr>
+        <w:rPr>
+          <w:sz w:val="32"/>
+          <w:szCs w:val="32"/>
+        </w:rPr>
+      </w:pPr>
+      <w:proofErr w:type="spellStart"/>
+      <w:r>
+        <w:rPr>
+          <w:b/>
+          <w:sz w:val="32"/>
+          <w:szCs w:val="32"/>
+        </w:rPr>
+        <w:t>Sütun</w:t>
+      </w:r>
+      <w:proofErr w:type="spellEnd"/>
+      <w:r>
+        <w:rPr>
+          <w:b/>
+          <w:sz w:val="32"/>
+          <w:szCs w:val="32"/>
+        </w:rPr>
+        <w:t xml:space="preserve"> </w:t>
+      </w:r>
+      <w:proofErr w:type="spellStart"/>
+      <w:r>
+        <w:rPr>
+          <w:sz w:val="32"/>
+          <w:szCs w:val="32"/>
+        </w:rPr>
+        <w:t>dediyimiz</w:t>
+      </w:r>
+      <w:proofErr w:type="spellEnd"/>
+      <w:r>
+        <w:rPr>
+          <w:sz w:val="32"/>
+          <w:szCs w:val="32"/>
+        </w:rPr>
+        <w:t xml:space="preserve"> </w:t>
+      </w:r>
+      <w:r>
+        <w:rPr>
+          <w:b/>
+          <w:sz w:val="32"/>
+          <w:szCs w:val="32"/>
+        </w:rPr>
+        <w:t xml:space="preserve">table </w:t>
+      </w:r>
+      <w:r>
+        <w:rPr>
+          <w:sz w:val="32"/>
+          <w:szCs w:val="32"/>
+        </w:rPr>
+        <w:t>da</w:t>
+      </w:r>
+      <w:r>
+        <w:rPr>
+          <w:b/>
+          <w:sz w:val="32"/>
+          <w:szCs w:val="32"/>
+        </w:rPr>
+        <w:t xml:space="preserve"> </w:t>
+      </w:r>
+      <w:proofErr w:type="spellStart"/>
+      <w:r>
+        <w:rPr>
+          <w:sz w:val="32"/>
+          <w:szCs w:val="32"/>
+        </w:rPr>
+        <w:t>yuxarıdan</w:t>
+      </w:r>
+      <w:proofErr w:type="spellEnd"/>
+      <w:r>
+        <w:rPr>
+          <w:sz w:val="32"/>
+          <w:szCs w:val="32"/>
+        </w:rPr>
+        <w:t xml:space="preserve"> </w:t>
+      </w:r>
+      <w:proofErr w:type="spellStart"/>
+      <w:r>
+        <w:rPr>
+          <w:sz w:val="32"/>
+          <w:szCs w:val="32"/>
+        </w:rPr>
+        <w:t>aşağı</w:t>
+      </w:r>
+      <w:proofErr w:type="spellEnd"/>
+      <w:r>
+        <w:rPr>
+          <w:sz w:val="32"/>
+          <w:szCs w:val="32"/>
+        </w:rPr>
+        <w:t xml:space="preserve"> </w:t>
+      </w:r>
+      <w:proofErr w:type="spellStart"/>
+      <w:r>
+        <w:rPr>
+          <w:sz w:val="32"/>
+          <w:szCs w:val="32"/>
+        </w:rPr>
+        <w:t>yəni</w:t>
+      </w:r>
+      <w:proofErr w:type="spellEnd"/>
+      <w:r>
+        <w:rPr>
+          <w:sz w:val="32"/>
+          <w:szCs w:val="32"/>
+        </w:rPr>
+        <w:t xml:space="preserve"> </w:t>
+      </w:r>
+      <w:r>
+        <w:rPr>
+          <w:b/>
+          <w:sz w:val="32"/>
+          <w:szCs w:val="32"/>
+        </w:rPr>
+        <w:t>vertical</w:t>
+      </w:r>
+    </w:p>
+    <w:p>
+      <w:pPr>
+        <w:pStyle w:val="ListParagraph"/>
+        <w:numPr>
+          <w:ilvl w:val="0"/>
+          <w:numId w:val="5"/>
+        </w:numPr>
+        <w:rPr>
+          <w:sz w:val="32"/>
+          <w:szCs w:val="32"/>
+        </w:rPr>
+      </w:pPr>
+      <w:proofErr w:type="spellStart"/>
+      <w:r>
+        <w:rPr>
+          <w:b/>
+          <w:sz w:val="32"/>
+          <w:szCs w:val="32"/>
+        </w:rPr>
+        <w:t>Sətir</w:t>
+      </w:r>
+      <w:proofErr w:type="spellEnd"/>
+      <w:r>
+        <w:rPr>
+          <w:b/>
+          <w:sz w:val="32"/>
+          <w:szCs w:val="32"/>
+        </w:rPr>
+        <w:t xml:space="preserve"> </w:t>
+      </w:r>
+      <w:proofErr w:type="spellStart"/>
+      <w:r>
+        <w:rPr>
+          <w:sz w:val="32"/>
+          <w:szCs w:val="32"/>
+        </w:rPr>
+        <w:t>dediyimiz</w:t>
+      </w:r>
+      <w:proofErr w:type="spellEnd"/>
+      <w:r>
+        <w:rPr>
+          <w:sz w:val="32"/>
+          <w:szCs w:val="32"/>
+        </w:rPr>
+        <w:t xml:space="preserve"> </w:t>
+      </w:r>
+      <w:r>
+        <w:rPr>
+          <w:b/>
+          <w:sz w:val="32"/>
+          <w:szCs w:val="32"/>
+        </w:rPr>
+        <w:t xml:space="preserve">table </w:t>
+      </w:r>
+      <w:r>
+        <w:rPr>
+          <w:sz w:val="32"/>
+          <w:szCs w:val="32"/>
+        </w:rPr>
+        <w:t xml:space="preserve">da </w:t>
+      </w:r>
+      <w:proofErr w:type="spellStart"/>
+      <w:r>
+        <w:rPr>
+          <w:sz w:val="32"/>
+          <w:szCs w:val="32"/>
+        </w:rPr>
+        <w:t>soldan-sağa</w:t>
+      </w:r>
+      <w:proofErr w:type="spellEnd"/>
+      <w:r>
+        <w:rPr>
+          <w:sz w:val="32"/>
+          <w:szCs w:val="32"/>
+        </w:rPr>
+        <w:t xml:space="preserve"> </w:t>
+      </w:r>
+      <w:proofErr w:type="spellStart"/>
+      <w:r>
+        <w:rPr>
+          <w:sz w:val="32"/>
+          <w:szCs w:val="32"/>
+        </w:rPr>
+        <w:t>yəni</w:t>
+      </w:r>
+      <w:proofErr w:type="spellEnd"/>
+      <w:r>
+        <w:rPr>
+          <w:sz w:val="32"/>
+          <w:szCs w:val="32"/>
+        </w:rPr>
+        <w:t xml:space="preserve"> </w:t>
+      </w:r>
+      <w:r>
+        <w:rPr>
+          <w:b/>
+          <w:sz w:val="32"/>
+          <w:szCs w:val="32"/>
+        </w:rPr>
+        <w:t>horizontal</w:t>
+      </w:r>
+    </w:p>
+    <w:p>
+      <w:pPr>
+        <w:rPr>
+          <w:sz w:val="32"/>
+          <w:szCs w:val="32"/>
+        </w:rPr>
+      </w:pPr>
+      <w:r>
+        <w:rPr>
+          <w:noProof/>
+        </w:rPr>
+        <w:lastRenderedPageBreak/>
+        <w:drawing>
+          <wp:anchor distT="0" distB="0" distL="114300" distR="114300" simplePos="0" relativeHeight="251659264" behindDoc="0" locked="0" layoutInCell="1" allowOverlap="1" wp14:anchorId="3BBE06F6" wp14:editId="041DE3C9">
+            <wp:simplePos x="0" y="0"/>
+            <wp:positionH relativeFrom="column">
+              <wp:posOffset>956310</wp:posOffset>
+            </wp:positionH>
+            <wp:positionV relativeFrom="page">
+              <wp:posOffset>126788</wp:posOffset>
+            </wp:positionV>
+            <wp:extent cx="4191000" cy="2886075"/>
+            <wp:effectExtent l="0" t="0" r="0" b="9525"/>
+            <wp:wrapTopAndBottom/>
+            <wp:docPr id="3" name="Picture 3"/>
+            <wp:cNvGraphicFramePr>
+              <a:graphicFrameLocks xmlns:a="http://schemas.openxmlformats.org/drawingml/2006/main" noChangeAspect="1"/>
+            </wp:cNvGraphicFramePr>
+            <a:graphic xmlns:a="http://schemas.openxmlformats.org/drawingml/2006/main">
+              <a:graphicData uri="http://schemas.openxmlformats.org/drawingml/2006/picture">
+                <pic:pic xmlns:pic="http://schemas.openxmlformats.org/drawingml/2006/picture">
+                  <pic:nvPicPr>
+                    <pic:cNvPr id="3" name="1.jpg"/>
+                    <pic:cNvPicPr/>
+                  </pic:nvPicPr>
+                  <pic:blipFill>
+                    <a:blip r:embed="rId6">
+                      <a:extLst>
+                        <a:ext uri="{28A0092B-C50C-407E-A947-70E740481C1C}">
+                          <a14:useLocalDpi xmlns:a14="http://schemas.microsoft.com/office/drawing/2010/main" val="0"/>
+                        </a:ext>
+                      </a:extLst>
+                    </a:blip>
+                    <a:stretch>
+                      <a:fillRect/>
+                    </a:stretch>
+                  </pic:blipFill>
+                  <pic:spPr>
+                    <a:xfrm>
+                      <a:off x="0" y="0"/>
+                      <a:ext cx="4191000" cy="2886075"/>
+                    </a:xfrm>
+                    <a:prstGeom prst="rect">
+                      <a:avLst/>
+                    </a:prstGeom>
+                  </pic:spPr>
+                </pic:pic>
+              </a:graphicData>
+            </a:graphic>
+          </wp:anchor>
+        </w:drawing>
       </w:r>
     </w:p>
     <w:p>
@@ -623,7 +1142,23 @@
           <w:szCs w:val="32"/>
           <w:lang w:val="az-Latn-AZ"/>
         </w:rPr>
-        <w:t>Hər zaman database haqqında məlumat öyrəndiyiniz an record və field sözlərinə rast gələcəksiniz. Hər bir field bir column-a deməkdir, hər bir record isə bir ro</w:t>
+        <w:t>Hər zaman database haqqında məlumat öyrəndiyiniz an record və field sözlərinə rast gələcəksiniz. Hə</w:t>
+      </w:r>
+      <w:r>
+        <w:rPr>
+          <w:sz w:val="32"/>
+          <w:szCs w:val="32"/>
+          <w:lang w:val="az-Latn-AZ"/>
+        </w:rPr>
+        <w:t>r bir field bir column</w:t>
+      </w:r>
+      <w:r>
+        <w:rPr>
+          <w:sz w:val="32"/>
+          <w:szCs w:val="32"/>
+          <w:lang w:val="az-Latn-AZ"/>
+        </w:rPr>
+        <w:t xml:space="preserve"> deməkdir, hər bir record isə bir ro</w:t>
       </w:r>
       <w:r>
         <w:rPr>
@@ -653,7 +1188,23 @@
           <w:szCs w:val="32"/>
           <w:lang w:val="az-Latn-AZ"/>
         </w:rPr>
-        <w:t xml:space="preserve"> şəkildədir və hər bir columns isə vertial şəkildədir.</w:t>
+        <w:t xml:space="preserve"> şəkildədir və hə</w:t>
+      </w:r>
+      <w:r>
+        <w:rPr>
+          <w:sz w:val="32"/>
+          <w:szCs w:val="32"/>
+          <w:lang w:val="az-Latn-AZ"/>
+        </w:rPr>
+        <w:t>r bir column</w:t>
+      </w:r>
+      <w:r>
+        <w:rPr>
+          <w:sz w:val="32"/>
+          <w:szCs w:val="32"/>
+          <w:lang w:val="az-Latn-AZ"/>
+        </w:rPr>
+        <w:t xml:space="preserve"> isə vertial şəkildədir.</w:t>
       </w:r>
     </w:p>
     <w:p>
@@ -703,17 +1254,23 @@
           <w:sz w:val="32"/>
           <w:szCs w:val="32"/>
         </w:rPr>
-        <w:lastRenderedPageBreak/>
         <w:t xml:space="preserve">Personal </w:t>
       </w:r>
       <w:proofErr w:type="spellStart"/>
+      <w:r>
+        <w:rPr>
+          <w:sz w:val="32"/>
+          <w:szCs w:val="32"/>
+        </w:rPr>
+        <w:t>database</w:t>
+      </w:r>
       <w:proofErr w:type="gramStart"/>
       <w:r>
         <w:rPr>
           <w:sz w:val="32"/>
           <w:szCs w:val="32"/>
         </w:rPr>
-        <w:t>database:Bu</w:t>
+        <w:t>:Bu</w:t>
       </w:r>
       <w:proofErr w:type="spellEnd"/>
       <w:proofErr w:type="gramEnd"/>
@@ -1336,6 +1893,7 @@
           <w:sz w:val="32"/>
           <w:szCs w:val="32"/>
         </w:rPr>
+        <w:lastRenderedPageBreak/>
         <w:t xml:space="preserve">SQL </w:t>
       </w:r>
       <w:r>
@@ -1405,7 +1963,7 @@
           <w:szCs w:val="32"/>
           <w:lang w:val="az-Latn-AZ"/>
         </w:rPr>
-        <w:t>SQL də siz bir növ komandalar, yəni query-lər yazaraq yazmış olduğunuz bu komandaları, yəni bu query-ləri databazaya request yollamış olursunuz və databazada sizin ona yollamış olduğunuz request əsnasında response qaytarır.</w:t>
+        <w:t>SQL də siz bir növ komandalar, yəni query-lər yazaraq bu komandaları, yəni bu query-ləri databazaya request yollamış olursunuz və databazada sizin ona yollamış olduğunuz request əsnasında response qaytarır.</w:t>
       </w:r>
     </w:p>
     <w:p>
@@ -1417,6 +1975,8 @@
           <w:lang w:val="az-Latn-AZ"/>
         </w:rPr>
       </w:pPr>
+      <w:bookmarkStart w:id="0" w:name="_GoBack"/>
+      <w:bookmarkEnd w:id="0"/>
     </w:p>
     <w:p>
       <w:pPr>
@@ -1444,17 +2004,7 @@
           <w:szCs w:val="32"/>
           <w:lang w:val="az-Latn-AZ"/>
         </w:rPr>
-        <w:t>ilə biz database ilə əlaqə qururq və query vasitəsi ilə istədiyimiz response-u yazmış olduğumuz query əsnasında ala bilirik. Query dediyimiz bir növ sorğu deməkdir və query-lər bir növ ingilis dilində danışırmışıq kimi bir vəziyyəti almaqdadır. Məsələn biz əgər istəsək ki, filan table-dan filan şərt əsnasında dataları əldə edək, o zaman biz fikirləşdiyimiz cümlənin ingiliscəsin quraraq həmən ingiliscəni q</w:t>
-      </w:r>
-      <w:bookmarkStart w:id="0" w:name="_GoBack"/>
-      <w:bookmarkEnd w:id="0"/>
-      <w:r>
-        <w:rPr>
-          <w:sz w:val="32"/>
-          <w:szCs w:val="32"/>
-          <w:lang w:val="az-Latn-AZ"/>
-        </w:rPr>
-        <w:t>uery-ə çevirib SQL əməliyyatları apara bilərik.</w:t>
+        <w:t>ilə biz database ilə əlaqə qururq və query vasitəsi ilə istədiyimiz response-u yazmış olduğumuz query əsnasında ala bilirik. Query dediyimiz bir növ sorğu deməkdir və query-lər bir növ ingilis dilində danışırmışıq kimi bir vəziyyəti almaqdadır. Məsələn biz əgər istəsək ki, filan table-dan filan şərt əsnasında dataları əldə edək, o zaman biz fikirləşdiyimiz cümlənin ingiliscəsin quraraq həmən ingiliscəni query-ə çevirib SQL əməliyyatları apara bilərik.</w:t>
       </w:r>
     </w:p>
     <w:sectPr>
@@ -1468,8 +2018,8 @@
 </file>
 
 <file path=word/numbering.xml><?xml version="1.0" encoding="utf-8"?>
-<w:numbering xmlns:wpc="http://schemas.microsoft.com/office/word/2010/wordprocessingCanvas" xmlns:cx="http://schemas.microsoft.com/office/drawing/2014/chartex" xmlns:mc="http://schemas.openxmlformats.org/markup-compatibility/2006" xmlns:o="urn:schemas-microsoft-com:office:office" xmlns:r="http://schemas.openxmlformats.org/officeDocument/2006/relationships" xmlns:m="http://schemas.openxmlformats.org/officeDocument/2006/math" xmlns:v="urn:schemas-microsoft-com:vml" xmlns:wp14="http://schemas.microsoft.com/office/word/2010/wordprocessingDrawing" xmlns:wp="http://schemas.openxmlformats.org/drawingml/2006/wordprocessingDrawing" xmlns:w10="urn:schemas-microsoft-com:office:word" xmlns:w="http://schemas.openxmlformats.org/wordprocessingml/2006/main" xmlns:w14="http://schemas.microsoft.com/office/word/2010/wordml" xmlns:w15="http://schemas.microsoft.com/office/word/2012/wordml" xmlns:w16se="http://schemas.microsoft.com/office/word/2015/wordml/symex" xmlns:wpg="http://schemas.microsoft.com/office/word/2010/wordprocessingGroup" xmlns:wpi="http://schemas.microsoft.com/office/word/2010/wordprocessingInk" xmlns:wne="http://schemas.microsoft.com/office/word/2006/wordml" xmlns:wps="http://schemas.microsoft.com/office/word/2010/wordprocessingShape" mc:Ignorable="w14 w15 w16se wp14">
-  <w:abstractNum w:abstractNumId="0" w15:restartNumberingAfterBreak="0">
+<w:numbering xmlns:wpc="http://schemas.microsoft.com/office/word/2010/wordprocessingCanvas" xmlns:mc="http://schemas.openxmlformats.org/markup-compatibility/2006" xmlns:o="urn:schemas-microsoft-com:office:office" xmlns:r="http://schemas.openxmlformats.org/officeDocument/2006/relationships" xmlns:m="http://schemas.openxmlformats.org/officeDocument/2006/math" xmlns:v="urn:schemas-microsoft-com:vml" xmlns:wp14="http://schemas.microsoft.com/office/word/2010/wordprocessingDrawing" xmlns:wp="http://schemas.openxmlformats.org/drawingml/2006/wordprocessingDrawing" xmlns:w10="urn:schemas-microsoft-com:office:word" xmlns:w="http://schemas.openxmlformats.org/wordprocessingml/2006/main" xmlns:w14="http://schemas.microsoft.com/office/word/2010/wordml" xmlns:w15="http://schemas.microsoft.com/office/word/2012/wordml" xmlns:wpg="http://schemas.microsoft.com/office/word/2010/wordprocessingGroup" xmlns:wpi="http://schemas.microsoft.com/office/word/2010/wordprocessingInk" xmlns:wne="http://schemas.microsoft.com/office/word/2006/wordml" xmlns:wps="http://schemas.microsoft.com/office/word/2010/wordprocessingShape" mc:Ignorable="w14 w15 wp14">
+  <w:abstractNum w:abstractNumId="0">
     <w:nsid w:val="11FF13E5"/>
     <w:multiLevelType w:val="hybridMultilevel"/>
     <w:tmpl w:val="797ABFBA"/>
@@ -1555,7 +2105,7 @@
       </w:pPr>
     </w:lvl>
   </w:abstractNum>
-  <w:abstractNum w:abstractNumId="1" w15:restartNumberingAfterBreak="0">
+  <w:abstractNum w:abstractNumId="1">
     <w:nsid w:val="12642AE1"/>
     <w:multiLevelType w:val="hybridMultilevel"/>
     <w:tmpl w:val="94226422"/>
@@ -1641,7 +2191,7 @@
       </w:pPr>
     </w:lvl>
   </w:abstractNum>
-  <w:abstractNum w:abstractNumId="2" w15:restartNumberingAfterBreak="0">
+  <w:abstractNum w:abstractNumId="2">
     <w:nsid w:val="2548659C"/>
     <w:multiLevelType w:val="hybridMultilevel"/>
     <w:tmpl w:val="D9566BDE"/>
@@ -1727,7 +2277,7 @@
       </w:pPr>
     </w:lvl>
   </w:abstractNum>
-  <w:abstractNum w:abstractNumId="3" w15:restartNumberingAfterBreak="0">
+  <w:abstractNum w:abstractNumId="3">
     <w:nsid w:val="40E37D20"/>
     <w:multiLevelType w:val="hybridMultilevel"/>
     <w:tmpl w:val="AF4C6596"/>
@@ -1810,6 +2360,92 @@
       <w:lvlJc w:val="right"/>
       <w:pPr>
         <w:ind w:left="6480" w:hanging="180"/>
+      </w:pPr>
+    </w:lvl>
+  </w:abstractNum>
+  <w:abstractNum w:abstractNumId="4">
+    <w:nsid w:val="51A0381C"/>
+    <w:multiLevelType w:val="hybridMultilevel"/>
+    <w:tmpl w:val="7E6098B0"/>
+    <w:lvl w:ilvl="0" w:tplc="04090017">
+      <w:start w:val="1"/>
+      <w:numFmt w:val="lowerLetter"/>
+      <w:lvlText w:val="%1)"/>
+      <w:lvlJc w:val="left"/>
+      <w:pPr>
+        <w:ind w:left="1440" w:hanging="360"/>
+      </w:pPr>
+    </w:lvl>
+    <w:lvl w:ilvl="1" w:tplc="04090019" w:tentative="1">
+      <w:start w:val="1"/>
+      <w:numFmt w:val="lowerLetter"/>
+      <w:lvlText w:val="%2."/>
+      <w:lvlJc w:val="left"/>
+      <w:pPr>
+        <w:ind w:left="2160" w:hanging="360"/>
+      </w:pPr>
+    </w:lvl>
+    <w:lvl w:ilvl="2" w:tplc="0409001B" w:tentative="1">
+      <w:start w:val="1"/>
+      <w:numFmt w:val="lowerRoman"/>
+      <w:lvlText w:val="%3."/>
+      <w:lvlJc w:val="right"/>
+      <w:pPr>
+        <w:ind w:left="2880" w:hanging="180"/>
+      </w:pPr>
+    </w:lvl>
+    <w:lvl w:ilvl="3" w:tplc="0409000F" w:tentative="1">
+      <w:start w:val="1"/>
+      <w:numFmt w:val="decimal"/>
+      <w:lvlText w:val="%4."/>
+      <w:lvlJc w:val="left"/>
+      <w:pPr>
+        <w:ind w:left="3600" w:hanging="360"/>
+      </w:pPr>
+    </w:lvl>
+    <w:lvl w:ilvl="4" w:tplc="04090019" w:tentative="1">
+      <w:start w:val="1"/>
+      <w:numFmt w:val="lowerLetter"/>
+      <w:lvlText w:val="%5."/>
+      <w:lvlJc w:val="left"/>
+      <w:pPr>
+        <w:ind w:left="4320" w:hanging="360"/>
+      </w:pPr>
+    </w:lvl>
+    <w:lvl w:ilvl="5" w:tplc="0409001B" w:tentative="1">
+      <w:start w:val="1"/>
+      <w:numFmt w:val="lowerRoman"/>
+      <w:lvlText w:val="%6."/>
+      <w:lvlJc w:val="right"/>
+      <w:pPr>
+        <w:ind w:left="5040" w:hanging="180"/>
+      </w:pPr>
+    </w:lvl>
+    <w:lvl w:ilvl="6" w:tplc="0409000F" w:tentative="1">
+      <w:start w:val="1"/>
+      <w:numFmt w:val="decimal"/>
+      <w:lvlText w:val="%7."/>
+      <w:lvlJc w:val="left"/>
+      <w:pPr>
+        <w:ind w:left="5760" w:hanging="360"/>
+      </w:pPr>
+    </w:lvl>
+    <w:lvl w:ilvl="7" w:tplc="04090019" w:tentative="1">
+      <w:start w:val="1"/>
+      <w:numFmt w:val="lowerLetter"/>
+      <w:lvlText w:val="%8."/>
+      <w:lvlJc w:val="left"/>
+      <w:pPr>
+        <w:ind w:left="6480" w:hanging="360"/>
+      </w:pPr>
+    </w:lvl>
+    <w:lvl w:ilvl="8" w:tplc="0409001B" w:tentative="1">
+      <w:start w:val="1"/>
+      <w:numFmt w:val="lowerRoman"/>
+      <w:lvlText w:val="%9."/>
+      <w:lvlJc w:val="right"/>
+      <w:pPr>
+        <w:ind w:left="7200" w:hanging="180"/>
       </w:pPr>
     </w:lvl>
   </w:abstractNum>
@@ -1825,11 +2461,14 @@
   <w:num w:numId="4">
     <w:abstractNumId w:val="0"/>
   </w:num>
+  <w:num w:numId="5">
+    <w:abstractNumId w:val="4"/>
+  </w:num>
 </w:numbering>
 </file>
 
 <file path=word/styles.xml><?xml version="1.0" encoding="utf-8"?>
-<w:styles xmlns:mc="http://schemas.openxmlformats.org/markup-compatibility/2006" xmlns:r="http://schemas.openxmlformats.org/officeDocument/2006/relationships" xmlns:w="http://schemas.openxmlformats.org/wordprocessingml/2006/main" xmlns:w14="http://schemas.microsoft.com/office/word/2010/wordml" xmlns:w15="http://schemas.microsoft.com/office/word/2012/wordml" xmlns:w16se="http://schemas.microsoft.com/office/word/2015/wordml/symex" mc:Ignorable="w14 w15 w16se">
+<w:styles xmlns:mc="http://schemas.openxmlformats.org/markup-compatibility/2006" xmlns:r="http://schemas.openxmlformats.org/officeDocument/2006/relationships" xmlns:w="http://schemas.openxmlformats.org/wordprocessingml/2006/main" xmlns:w14="http://schemas.microsoft.com/office/word/2010/wordml" xmlns:w15="http://schemas.microsoft.com/office/word/2012/wordml" mc:Ignorable="w14 w15">
   <w:docDefaults>
     <w:rPrDefault>
       <w:rPr>

</xml_diff>